<commit_message>
Changed Download to wget Script
</commit_message>
<xml_diff>
--- a/Dokumentation.docx
+++ b/Dokumentation.docx
@@ -13,21 +13,7 @@
         <w:rPr>
           <w:lang w:val="de-DE"/>
         </w:rPr>
-        <w:t xml:space="preserve">Dokumentation des </w:t>
-      </w:r>
-      <w:proofErr w:type="spellStart"/>
-      <w:r>
-        <w:rPr>
-          <w:lang w:val="de-DE"/>
-        </w:rPr>
-        <w:t>Pentaho</w:t>
-      </w:r>
-      <w:proofErr w:type="spellEnd"/>
-      <w:r>
-        <w:rPr>
-          <w:lang w:val="de-DE"/>
-        </w:rPr>
-        <w:t xml:space="preserve"> Workflows</w:t>
+        <w:t>Dokumentation des Pentaho Workflows</w:t>
       </w:r>
     </w:p>
     <w:p>
@@ -66,35 +52,7 @@
         <w:rPr>
           <w:lang w:val="de-DE"/>
         </w:rPr>
-        <w:t xml:space="preserve">Der Workflow exportiert die Daten aus der </w:t>
-      </w:r>
-      <w:proofErr w:type="spellStart"/>
-      <w:r>
-        <w:rPr>
-          <w:lang w:val="de-DE"/>
-        </w:rPr>
-        <w:t>Hive</w:t>
-      </w:r>
-      <w:proofErr w:type="spellEnd"/>
-      <w:r>
-        <w:rPr>
-          <w:lang w:val="de-DE"/>
-        </w:rPr>
-        <w:t xml:space="preserve">-Datenbank in eine </w:t>
-      </w:r>
-      <w:proofErr w:type="spellStart"/>
-      <w:r>
-        <w:rPr>
-          <w:lang w:val="de-DE"/>
-        </w:rPr>
-        <w:t>PostgreSql</w:t>
-      </w:r>
-      <w:proofErr w:type="spellEnd"/>
-      <w:r>
-        <w:rPr>
-          <w:lang w:val="de-DE"/>
-        </w:rPr>
-        <w:t>-Datenbank. Damit diese Verbindung richtig aufgebaut wird, wird eine aktuellere Treiberversion benötigt. Die Installation dieser wird in der Readme.md Datei erläutert.</w:t>
+        <w:t>Der Workflow exportiert die Daten aus der Hive-Datenbank in eine PostgreSql-Datenbank. Damit diese Verbindung richtig aufgebaut wird, wird eine aktuellere Treiberversion benötigt. Die Installation dieser wird in der Readme.md Datei erläutert.</w:t>
       </w:r>
     </w:p>
     <w:p>
@@ -112,49 +70,42 @@
         <w:rPr>
           <w:lang w:val="de-DE"/>
         </w:rPr>
-        <w:t xml:space="preserve">Die ersten Tests ergaben ein Problem mit den Rechten des </w:t>
-      </w:r>
-      <w:proofErr w:type="spellStart"/>
-      <w:r>
-        <w:rPr>
-          <w:lang w:val="de-DE"/>
-        </w:rPr>
-        <w:t>Pentaho</w:t>
-      </w:r>
-      <w:proofErr w:type="spellEnd"/>
-      <w:r>
-        <w:rPr>
-          <w:lang w:val="de-DE"/>
-        </w:rPr>
-        <w:t xml:space="preserve"> User im Docker Container. Dadurch konnten keine Ordner </w:t>
-      </w:r>
-      <w:proofErr w:type="spellStart"/>
-      <w:r>
-        <w:rPr>
-          <w:lang w:val="de-DE"/>
-        </w:rPr>
-        <w:t>bzw</w:t>
-      </w:r>
-      <w:proofErr w:type="spellEnd"/>
-      <w:r>
-        <w:rPr>
-          <w:lang w:val="de-DE"/>
-        </w:rPr>
-        <w:t xml:space="preserve"> Dateien erstellt werden. Dieses Problem wurde umgangen, indem der </w:t>
-      </w:r>
-      <w:proofErr w:type="spellStart"/>
-      <w:r>
-        <w:rPr>
-          <w:lang w:val="de-DE"/>
-        </w:rPr>
-        <w:t>data</w:t>
-      </w:r>
-      <w:proofErr w:type="spellEnd"/>
-      <w:r>
-        <w:rPr>
-          <w:lang w:val="de-DE"/>
-        </w:rPr>
-        <w:t>-Ordner in den Docker hineinprojiziert wird und somit das Rechtesystem in diesem umgeht, wodurch es möglich ist Ordner und Dateien dort zu erstellen.</w:t>
+        <w:t>Aufgrund eines Rechtesystem war es mir nicht möglich die Zip-Datei mithilfe des Workflows runterzuladen. Damit nun aber doch Daten für den Workflow bereitstehen, müssen diese manuell in den „data“ Ordner des Projektes heruntergeladen werden.</w:t>
+      </w:r>
+    </w:p>
+    <w:p>
+      <w:pPr>
+        <w:pStyle w:val="ListParagraph"/>
+        <w:rPr>
+          <w:lang w:val="de-DE"/>
+        </w:rPr>
+      </w:pPr>
+      <w:r>
+        <w:rPr>
+          <w:lang w:val="de-DE"/>
+        </w:rPr>
+        <w:t>„</w:t>
+      </w:r>
+    </w:p>
+    <w:p>
+      <w:pPr>
+        <w:pStyle w:val="ListParagraph"/>
+        <w:rPr>
+          <w:lang w:val="de-DE"/>
+        </w:rPr>
+      </w:pPr>
+      <w:r>
+        <w:rPr>
+          <w:lang w:val="de-DE"/>
+        </w:rPr>
+        <w:t>Danach muss die Datei noch in „ne.zip“ umbenannt werden.</w:t>
+      </w:r>
+      <w:r>
+        <w:rPr>
+          <w:lang w:val="de-DE"/>
+        </w:rPr>
+        <w:br/>
+        <w:t>Daraufhin kann der Workflow gestartet werden.</w:t>
       </w:r>
     </w:p>
     <w:p>
@@ -205,21 +156,7 @@
         <w:rPr>
           <w:lang w:val="de-DE"/>
         </w:rPr>
-        <w:t xml:space="preserve">Zuerst sollten sie </w:t>
-      </w:r>
-      <w:proofErr w:type="spellStart"/>
-      <w:r>
-        <w:rPr>
-          <w:lang w:val="de-DE"/>
-        </w:rPr>
-        <w:t>docker-compose</w:t>
-      </w:r>
-      <w:proofErr w:type="spellEnd"/>
-      <w:r>
-        <w:rPr>
-          <w:lang w:val="de-DE"/>
-        </w:rPr>
-        <w:t xml:space="preserve"> auf ihrem System installieren, hierfür siehe </w:t>
+        <w:t xml:space="preserve">Zuerst sollten sie docker-compose auf ihrem System installieren, hierfür siehe </w:t>
       </w:r>
       <w:hyperlink r:id="rId5" w:history="1">
         <w:r>
@@ -254,63 +191,13 @@
           <w:iCs/>
           <w:lang w:val="de-DE"/>
         </w:rPr>
-        <w:t>„</w:t>
-      </w:r>
-      <w:proofErr w:type="spellStart"/>
-      <w:r>
-        <w:rPr>
-          <w:i/>
-          <w:iCs/>
-          <w:lang w:val="de-DE"/>
-        </w:rPr>
-        <w:t>docker-compose</w:t>
-      </w:r>
-      <w:proofErr w:type="spellEnd"/>
-      <w:r>
-        <w:rPr>
-          <w:i/>
-          <w:iCs/>
-          <w:lang w:val="de-DE"/>
-        </w:rPr>
-        <w:t xml:space="preserve"> </w:t>
-      </w:r>
-      <w:proofErr w:type="spellStart"/>
-      <w:r>
-        <w:rPr>
-          <w:i/>
-          <w:iCs/>
-          <w:lang w:val="de-DE"/>
-        </w:rPr>
-        <w:t>up</w:t>
-      </w:r>
-      <w:proofErr w:type="spellEnd"/>
-      <w:r>
-        <w:rPr>
-          <w:i/>
-          <w:iCs/>
-          <w:lang w:val="de-DE"/>
-        </w:rPr>
-        <w:t xml:space="preserve"> -d“</w:t>
-      </w:r>
-      <w:r>
-        <w:rPr>
-          <w:lang w:val="de-DE"/>
-        </w:rPr>
-        <w:t xml:space="preserve"> im Projektverzeichnis in welchem auch die „</w:t>
-      </w:r>
-      <w:proofErr w:type="spellStart"/>
-      <w:r>
-        <w:rPr>
-          <w:lang w:val="de-DE"/>
-        </w:rPr>
-        <w:t>docker-compose.yml</w:t>
-      </w:r>
-      <w:proofErr w:type="spellEnd"/>
-      <w:r>
-        <w:rPr>
-          <w:lang w:val="de-DE"/>
-        </w:rPr>
-        <w:t>“ zu finden ist</w:t>
+        <w:t>„docker-compose up -d“</w:t>
+      </w:r>
+      <w:r>
+        <w:rPr>
+          <w:lang w:val="de-DE"/>
+        </w:rPr>
+        <w:t xml:space="preserve"> im Projektverzeichnis in welchem auch die „docker-compose.yml“ zu finden ist</w:t>
       </w:r>
     </w:p>
     <w:p>
@@ -320,9 +207,6 @@
           <w:ilvl w:val="1"/>
           <w:numId w:val="3"/>
         </w:numPr>
-        <w:rPr>
-          <w:lang w:val="de-DE"/>
-        </w:rPr>
       </w:pPr>
       <w:r>
         <w:rPr>
@@ -340,405 +224,8 @@
         <w:rPr>
           <w:i/>
           <w:iCs/>
-          <w:lang w:val="de-DE"/>
-        </w:rPr>
-        <w:t>„</w:t>
-      </w:r>
-      <w:proofErr w:type="spellStart"/>
-      <w:r>
-        <w:rPr>
-          <w:i/>
-          <w:iCs/>
-          <w:lang w:val="de-DE"/>
-        </w:rPr>
-        <w:t>docker-compose</w:t>
-      </w:r>
-      <w:proofErr w:type="spellEnd"/>
-      <w:r>
-        <w:rPr>
-          <w:i/>
-          <w:iCs/>
-          <w:lang w:val="de-DE"/>
-        </w:rPr>
-        <w:t xml:space="preserve"> </w:t>
-      </w:r>
-      <w:proofErr w:type="spellStart"/>
-      <w:r>
-        <w:rPr>
-          <w:i/>
-          <w:iCs/>
-          <w:lang w:val="de-DE"/>
-        </w:rPr>
-        <w:t>up</w:t>
-      </w:r>
-      <w:proofErr w:type="spellEnd"/>
-      <w:r>
-        <w:rPr>
-          <w:i/>
-          <w:iCs/>
-          <w:lang w:val="de-DE"/>
-        </w:rPr>
-        <w:t xml:space="preserve"> -d &amp;&amp; </w:t>
-      </w:r>
-      <w:proofErr w:type="spellStart"/>
-      <w:r>
-        <w:rPr>
-          <w:i/>
-          <w:iCs/>
-          <w:lang w:val="de-DE"/>
-        </w:rPr>
-        <w:t>start</w:t>
-      </w:r>
-      <w:proofErr w:type="spellEnd"/>
-      <w:r>
-        <w:rPr>
-          <w:i/>
-          <w:iCs/>
-          <w:lang w:val="de-DE"/>
-        </w:rPr>
-        <w:t xml:space="preserve"> </w:t>
-      </w:r>
-      <w:proofErr w:type="spellStart"/>
-      <w:r>
-        <w:rPr>
-          <w:i/>
-          <w:iCs/>
-          <w:lang w:val="de-DE"/>
-        </w:rPr>
-        <w:t>cmd</w:t>
-      </w:r>
-      <w:proofErr w:type="spellEnd"/>
-      <w:r>
-        <w:rPr>
-          <w:i/>
-          <w:iCs/>
-          <w:lang w:val="de-DE"/>
-        </w:rPr>
-        <w:t xml:space="preserve"> /k </w:t>
-      </w:r>
-      <w:proofErr w:type="spellStart"/>
-      <w:r>
-        <w:rPr>
-          <w:i/>
-          <w:iCs/>
-          <w:lang w:val="de-DE"/>
-        </w:rPr>
-        <w:t>docker</w:t>
-      </w:r>
-      <w:proofErr w:type="spellEnd"/>
-      <w:r>
-        <w:rPr>
-          <w:i/>
-          <w:iCs/>
-          <w:lang w:val="de-DE"/>
-        </w:rPr>
-        <w:t xml:space="preserve"> </w:t>
-      </w:r>
-      <w:proofErr w:type="spellStart"/>
-      <w:r>
-        <w:rPr>
-          <w:i/>
-          <w:iCs/>
-          <w:lang w:val="de-DE"/>
-        </w:rPr>
-        <w:t>logs</w:t>
-      </w:r>
-      <w:proofErr w:type="spellEnd"/>
-      <w:r>
-        <w:rPr>
-          <w:i/>
-          <w:iCs/>
-          <w:lang w:val="de-DE"/>
-        </w:rPr>
-        <w:t xml:space="preserve"> </w:t>
-      </w:r>
-      <w:proofErr w:type="spellStart"/>
-      <w:r>
-        <w:rPr>
-          <w:i/>
-          <w:iCs/>
-          <w:lang w:val="de-DE"/>
-        </w:rPr>
-        <w:t>pentaho</w:t>
-      </w:r>
-      <w:proofErr w:type="spellEnd"/>
-      <w:r>
-        <w:rPr>
-          <w:i/>
-          <w:iCs/>
-          <w:lang w:val="de-DE"/>
-        </w:rPr>
-        <w:t xml:space="preserve"> -f &amp;&amp; </w:t>
-      </w:r>
-      <w:proofErr w:type="spellStart"/>
-      <w:r>
-        <w:rPr>
-          <w:i/>
-          <w:iCs/>
-          <w:lang w:val="de-DE"/>
-        </w:rPr>
-        <w:t>start</w:t>
-      </w:r>
-      <w:proofErr w:type="spellEnd"/>
-      <w:r>
-        <w:rPr>
-          <w:i/>
-          <w:iCs/>
-          <w:lang w:val="de-DE"/>
-        </w:rPr>
-        <w:t xml:space="preserve"> </w:t>
-      </w:r>
-      <w:proofErr w:type="spellStart"/>
-      <w:r>
-        <w:rPr>
-          <w:i/>
-          <w:iCs/>
-          <w:lang w:val="de-DE"/>
-        </w:rPr>
-        <w:t>cmd</w:t>
-      </w:r>
-      <w:proofErr w:type="spellEnd"/>
-      <w:r>
-        <w:rPr>
-          <w:i/>
-          <w:iCs/>
-          <w:lang w:val="de-DE"/>
-        </w:rPr>
-        <w:t xml:space="preserve"> /k </w:t>
-      </w:r>
-      <w:proofErr w:type="spellStart"/>
-      <w:r>
-        <w:rPr>
-          <w:i/>
-          <w:iCs/>
-          <w:lang w:val="de-DE"/>
-        </w:rPr>
-        <w:t>docker</w:t>
-      </w:r>
-      <w:proofErr w:type="spellEnd"/>
-      <w:r>
-        <w:rPr>
-          <w:i/>
-          <w:iCs/>
-          <w:lang w:val="de-DE"/>
-        </w:rPr>
-        <w:t xml:space="preserve"> </w:t>
-      </w:r>
-      <w:proofErr w:type="spellStart"/>
-      <w:r>
-        <w:rPr>
-          <w:i/>
-          <w:iCs/>
-          <w:lang w:val="de-DE"/>
-        </w:rPr>
-        <w:t>logs</w:t>
-      </w:r>
-      <w:proofErr w:type="spellEnd"/>
-      <w:r>
-        <w:rPr>
-          <w:i/>
-          <w:iCs/>
-          <w:lang w:val="de-DE"/>
-        </w:rPr>
-        <w:t xml:space="preserve"> </w:t>
-      </w:r>
-      <w:proofErr w:type="spellStart"/>
-      <w:r>
-        <w:rPr>
-          <w:i/>
-          <w:iCs/>
-          <w:lang w:val="de-DE"/>
-        </w:rPr>
-        <w:t>hadoop</w:t>
-      </w:r>
-      <w:proofErr w:type="spellEnd"/>
-      <w:r>
-        <w:rPr>
-          <w:i/>
-          <w:iCs/>
-          <w:lang w:val="de-DE"/>
-        </w:rPr>
-        <w:t xml:space="preserve"> -f &amp;&amp; </w:t>
-      </w:r>
-      <w:proofErr w:type="spellStart"/>
-      <w:r>
-        <w:rPr>
-          <w:i/>
-          <w:iCs/>
-          <w:lang w:val="de-DE"/>
-        </w:rPr>
-        <w:t>start</w:t>
-      </w:r>
-      <w:proofErr w:type="spellEnd"/>
-      <w:r>
-        <w:rPr>
-          <w:i/>
-          <w:iCs/>
-          <w:lang w:val="de-DE"/>
-        </w:rPr>
-        <w:t xml:space="preserve"> </w:t>
-      </w:r>
-      <w:proofErr w:type="spellStart"/>
-      <w:r>
-        <w:rPr>
-          <w:i/>
-          <w:iCs/>
-          <w:lang w:val="de-DE"/>
-        </w:rPr>
-        <w:t>cmd</w:t>
-      </w:r>
-      <w:proofErr w:type="spellEnd"/>
-      <w:r>
-        <w:rPr>
-          <w:i/>
-          <w:iCs/>
-          <w:lang w:val="de-DE"/>
-        </w:rPr>
-        <w:t xml:space="preserve"> /k </w:t>
-      </w:r>
-      <w:proofErr w:type="spellStart"/>
-      <w:r>
-        <w:rPr>
-          <w:i/>
-          <w:iCs/>
-          <w:lang w:val="de-DE"/>
-        </w:rPr>
-        <w:t>docker</w:t>
-      </w:r>
-      <w:proofErr w:type="spellEnd"/>
-      <w:r>
-        <w:rPr>
-          <w:i/>
-          <w:iCs/>
-          <w:lang w:val="de-DE"/>
-        </w:rPr>
-        <w:t xml:space="preserve"> </w:t>
-      </w:r>
-      <w:proofErr w:type="spellStart"/>
-      <w:r>
-        <w:rPr>
-          <w:i/>
-          <w:iCs/>
-          <w:lang w:val="de-DE"/>
-        </w:rPr>
-        <w:t>logs</w:t>
-      </w:r>
-      <w:proofErr w:type="spellEnd"/>
-      <w:r>
-        <w:rPr>
-          <w:i/>
-          <w:iCs/>
-          <w:lang w:val="de-DE"/>
-        </w:rPr>
-        <w:t xml:space="preserve"> </w:t>
-      </w:r>
-      <w:proofErr w:type="spellStart"/>
-      <w:r>
-        <w:rPr>
-          <w:i/>
-          <w:iCs/>
-          <w:lang w:val="de-DE"/>
-        </w:rPr>
-        <w:t>node</w:t>
-      </w:r>
-      <w:proofErr w:type="spellEnd"/>
-      <w:r>
-        <w:rPr>
-          <w:i/>
-          <w:iCs/>
-          <w:lang w:val="de-DE"/>
-        </w:rPr>
-        <w:t xml:space="preserve"> -f &amp;&amp; </w:t>
-      </w:r>
-      <w:proofErr w:type="spellStart"/>
-      <w:r>
-        <w:rPr>
-          <w:i/>
-          <w:iCs/>
-          <w:lang w:val="de-DE"/>
-        </w:rPr>
-        <w:t>start</w:t>
-      </w:r>
-      <w:proofErr w:type="spellEnd"/>
-      <w:r>
-        <w:rPr>
-          <w:i/>
-          <w:iCs/>
-          <w:lang w:val="de-DE"/>
-        </w:rPr>
-        <w:t xml:space="preserve"> </w:t>
-      </w:r>
-      <w:proofErr w:type="spellStart"/>
-      <w:r>
-        <w:rPr>
-          <w:i/>
-          <w:iCs/>
-          <w:lang w:val="de-DE"/>
-        </w:rPr>
-        <w:t>cmd</w:t>
-      </w:r>
-      <w:proofErr w:type="spellEnd"/>
-      <w:r>
-        <w:rPr>
-          <w:i/>
-          <w:iCs/>
-          <w:lang w:val="de-DE"/>
-        </w:rPr>
-        <w:t xml:space="preserve"> /k </w:t>
-      </w:r>
-      <w:proofErr w:type="spellStart"/>
-      <w:r>
-        <w:rPr>
-          <w:i/>
-          <w:iCs/>
-          <w:lang w:val="de-DE"/>
-        </w:rPr>
-        <w:t>docker</w:t>
-      </w:r>
-      <w:proofErr w:type="spellEnd"/>
-      <w:r>
-        <w:rPr>
-          <w:i/>
-          <w:iCs/>
-          <w:lang w:val="de-DE"/>
-        </w:rPr>
-        <w:t xml:space="preserve"> </w:t>
-      </w:r>
-      <w:proofErr w:type="spellStart"/>
-      <w:r>
-        <w:rPr>
-          <w:i/>
-          <w:iCs/>
-          <w:lang w:val="de-DE"/>
-        </w:rPr>
-        <w:t>logs</w:t>
-      </w:r>
-      <w:proofErr w:type="spellEnd"/>
-      <w:r>
-        <w:rPr>
-          <w:i/>
-          <w:iCs/>
-          <w:lang w:val="de-DE"/>
-        </w:rPr>
-        <w:t xml:space="preserve"> </w:t>
-      </w:r>
-      <w:proofErr w:type="spellStart"/>
-      <w:r>
-        <w:rPr>
-          <w:i/>
-          <w:iCs/>
-          <w:lang w:val="de-DE"/>
-        </w:rPr>
-        <w:t>database</w:t>
-      </w:r>
-      <w:proofErr w:type="spellEnd"/>
-      <w:r>
-        <w:rPr>
-          <w:i/>
-          <w:iCs/>
-          <w:lang w:val="de-DE"/>
-        </w:rPr>
-        <w:t xml:space="preserve"> -f“</w:t>
+        </w:rPr>
+        <w:t>„docker-compose up -d &amp;&amp; start cmd /k docker logs pentaho -f &amp;&amp; start cmd /k docker logs hadoop -f &amp;&amp; start cmd /k docker logs node -f &amp;&amp; start cmd /k docker logs database -f“</w:t>
       </w:r>
     </w:p>
     <w:p>
@@ -756,49 +243,7 @@
         <w:rPr>
           <w:lang w:val="de-DE"/>
         </w:rPr>
-        <w:t>Sobald im Container „</w:t>
-      </w:r>
-      <w:proofErr w:type="spellStart"/>
-      <w:r>
-        <w:rPr>
-          <w:lang w:val="de-DE"/>
-        </w:rPr>
-        <w:t>pentaho</w:t>
-      </w:r>
-      <w:proofErr w:type="spellEnd"/>
-      <w:r>
-        <w:rPr>
-          <w:lang w:val="de-DE"/>
-        </w:rPr>
-        <w:t>“ und „</w:t>
-      </w:r>
-      <w:proofErr w:type="spellStart"/>
-      <w:r>
-        <w:rPr>
-          <w:lang w:val="de-DE"/>
-        </w:rPr>
-        <w:t>hadoop</w:t>
-      </w:r>
-      <w:proofErr w:type="spellEnd"/>
-      <w:r>
-        <w:rPr>
-          <w:lang w:val="de-DE"/>
-        </w:rPr>
-        <w:t xml:space="preserve">“ die Zeilen „Container Startup </w:t>
-      </w:r>
-      <w:proofErr w:type="spellStart"/>
-      <w:r>
-        <w:rPr>
-          <w:lang w:val="de-DE"/>
-        </w:rPr>
-        <w:t>finished</w:t>
-      </w:r>
-      <w:proofErr w:type="spellEnd"/>
-      <w:r>
-        <w:rPr>
-          <w:lang w:val="de-DE"/>
-        </w:rPr>
-        <w:t>“ zu sehen ist, können sie sich in diese einwählen</w:t>
+        <w:t>Sobald im Container „pentaho“ und „hadoop“ die Zeilen „Container Startup finished“ zu sehen ist, können sie sich in diese einwählen</w:t>
       </w:r>
     </w:p>
     <w:p>
@@ -816,63 +261,7 @@
         <w:rPr>
           <w:lang w:val="de-DE"/>
         </w:rPr>
-        <w:t xml:space="preserve">Der </w:t>
-      </w:r>
-      <w:proofErr w:type="spellStart"/>
-      <w:r>
-        <w:rPr>
-          <w:lang w:val="de-DE"/>
-        </w:rPr>
-        <w:t>Hadoop</w:t>
-      </w:r>
-      <w:proofErr w:type="spellEnd"/>
-      <w:r>
-        <w:rPr>
-          <w:lang w:val="de-DE"/>
-        </w:rPr>
-        <w:t xml:space="preserve">-Container benötigt weitere Befehle, hierzu folgen sie am besten ihren eigenen Folien. Es kann fortgefahren werden </w:t>
-      </w:r>
-      <w:proofErr w:type="gramStart"/>
-      <w:r>
-        <w:rPr>
-          <w:lang w:val="de-DE"/>
-        </w:rPr>
-        <w:t>sobald</w:t>
-      </w:r>
-      <w:proofErr w:type="gramEnd"/>
-      <w:r>
-        <w:rPr>
-          <w:lang w:val="de-DE"/>
-        </w:rPr>
-        <w:t xml:space="preserve"> die „start-all.sh“ und „hiveserver2“ ausgeführt wurden und </w:t>
-      </w:r>
-      <w:proofErr w:type="spellStart"/>
-      <w:r>
-        <w:rPr>
-          <w:lang w:val="de-DE"/>
-        </w:rPr>
-        <w:t>hive</w:t>
-      </w:r>
-      <w:proofErr w:type="spellEnd"/>
-      <w:r>
-        <w:rPr>
-          <w:lang w:val="de-DE"/>
-        </w:rPr>
-        <w:t xml:space="preserve"> 4 </w:t>
-      </w:r>
-      <w:proofErr w:type="spellStart"/>
-      <w:r>
-        <w:rPr>
-          <w:lang w:val="de-DE"/>
-        </w:rPr>
-        <w:t>SessionIDs</w:t>
-      </w:r>
-      <w:proofErr w:type="spellEnd"/>
-      <w:r>
-        <w:rPr>
-          <w:lang w:val="de-DE"/>
-        </w:rPr>
-        <w:t xml:space="preserve"> geloggt hat.</w:t>
+        <w:t>Der Hadoop-Container benötigt weitere Befehle, hierzu folgen sie am besten ihren eigenen Folien. Es kann fortgefahren werden sobald die „start-all.sh“ und „hiveserver2“ ausgeführt wurden und hive 4 SessionIDs geloggt hat.</w:t>
       </w:r>
     </w:p>
     <w:p>
@@ -882,23 +271,53 @@
           <w:ilvl w:val="0"/>
           <w:numId w:val="3"/>
         </w:numPr>
-        <w:rPr>
-          <w:lang w:val="de-DE"/>
-        </w:rPr>
-      </w:pPr>
-      <w:r>
-        <w:rPr>
-          <w:lang w:val="de-DE"/>
-        </w:rPr>
+      </w:pPr>
+      <w:r>
         <w:t xml:space="preserve">Der Workflow kann nun mit </w:t>
       </w:r>
       <w:r>
         <w:rPr>
           <w:i/>
           <w:iCs/>
-          <w:lang w:val="de-DE"/>
-        </w:rPr>
-        <w:t>„</w:t>
+        </w:rPr>
+        <w:t>„/home/pentaho/pentaho/data-integration/kitchen.sh -file=/home/pentaho/custom_pdi_jobs/Address_Validation.kjb“</w:t>
+      </w:r>
+      <w:r>
+        <w:t xml:space="preserve"> gestartet </w:t>
+      </w:r>
+      <w:r>
+        <w:t>werden</w:t>
+      </w:r>
+      <w:r>
+        <w:t>.</w:t>
+      </w:r>
+    </w:p>
+    <w:p/>
+    <w:p>
+      <w:pPr>
+        <w:pStyle w:val="Heading2"/>
+        <w:rPr>
+          <w:lang w:val="de-DE"/>
+        </w:rPr>
+      </w:pPr>
+      <w:r>
+        <w:rPr>
+          <w:lang w:val="de-DE"/>
+        </w:rPr>
+        <w:t>Stoppen der Container</w:t>
+      </w:r>
+    </w:p>
+    <w:p>
+      <w:pPr>
+        <w:rPr>
+          <w:lang w:val="de-DE"/>
+        </w:rPr>
+      </w:pPr>
+      <w:r>
+        <w:rPr>
+          <w:lang w:val="de-DE"/>
+        </w:rPr>
+        <w:t xml:space="preserve">Zum Stoppen reicht ein </w:t>
       </w:r>
       <w:r>
         <w:rPr>
@@ -906,157 +325,15 @@
           <w:iCs/>
           <w:lang w:val="de-DE"/>
         </w:rPr>
-        <w:t>/home/pentaho/pentaho/data-integration/kitchen.sh -file=/</w:t>
-      </w:r>
-      <w:proofErr w:type="spellStart"/>
+        <w:t>„</w:t>
+      </w:r>
       <w:r>
         <w:rPr>
           <w:i/>
           <w:iCs/>
           <w:lang w:val="de-DE"/>
         </w:rPr>
-        <w:t>home</w:t>
-      </w:r>
-      <w:proofErr w:type="spellEnd"/>
-      <w:r>
-        <w:rPr>
-          <w:i/>
-          <w:iCs/>
-          <w:lang w:val="de-DE"/>
-        </w:rPr>
-        <w:t>/</w:t>
-      </w:r>
-      <w:proofErr w:type="spellStart"/>
-      <w:r>
-        <w:rPr>
-          <w:i/>
-          <w:iCs/>
-          <w:lang w:val="de-DE"/>
-        </w:rPr>
-        <w:t>pentaho</w:t>
-      </w:r>
-      <w:proofErr w:type="spellEnd"/>
-      <w:r>
-        <w:rPr>
-          <w:i/>
-          <w:iCs/>
-          <w:lang w:val="de-DE"/>
-        </w:rPr>
-        <w:t>/</w:t>
-      </w:r>
-      <w:proofErr w:type="spellStart"/>
-      <w:r>
-        <w:rPr>
-          <w:i/>
-          <w:iCs/>
-          <w:lang w:val="de-DE"/>
-        </w:rPr>
-        <w:t>custom_pdi_jobs</w:t>
-      </w:r>
-      <w:proofErr w:type="spellEnd"/>
-      <w:r>
-        <w:rPr>
-          <w:i/>
-          <w:iCs/>
-          <w:lang w:val="de-DE"/>
-        </w:rPr>
-        <w:t>/</w:t>
-      </w:r>
-      <w:proofErr w:type="spellStart"/>
-      <w:r>
-        <w:rPr>
-          <w:i/>
-          <w:iCs/>
-          <w:lang w:val="de-DE"/>
-        </w:rPr>
-        <w:t>Address_Validation.kjb</w:t>
-      </w:r>
-      <w:proofErr w:type="spellEnd"/>
-      <w:r>
-        <w:rPr>
-          <w:i/>
-          <w:iCs/>
-          <w:lang w:val="de-DE"/>
-        </w:rPr>
-        <w:t>“</w:t>
-      </w:r>
-      <w:r>
-        <w:rPr>
-          <w:lang w:val="de-DE"/>
-        </w:rPr>
-        <w:t xml:space="preserve"> gestartet </w:t>
-      </w:r>
-      <w:r>
-        <w:rPr>
-          <w:lang w:val="de-DE"/>
-        </w:rPr>
-        <w:t>werden</w:t>
-      </w:r>
-      <w:r>
-        <w:rPr>
-          <w:lang w:val="de-DE"/>
-        </w:rPr>
-        <w:t>.</w:t>
-      </w:r>
-    </w:p>
-    <w:p>
-      <w:pPr>
-        <w:rPr>
-          <w:lang w:val="de-DE"/>
-        </w:rPr>
-      </w:pPr>
-    </w:p>
-    <w:p>
-      <w:pPr>
-        <w:pStyle w:val="Heading2"/>
-        <w:rPr>
-          <w:lang w:val="de-DE"/>
-        </w:rPr>
-      </w:pPr>
-      <w:r>
-        <w:rPr>
-          <w:lang w:val="de-DE"/>
-        </w:rPr>
-        <w:t>Stoppen der Container</w:t>
-      </w:r>
-    </w:p>
-    <w:p>
-      <w:pPr>
-        <w:rPr>
-          <w:lang w:val="de-DE"/>
-        </w:rPr>
-      </w:pPr>
-      <w:r>
-        <w:rPr>
-          <w:lang w:val="de-DE"/>
-        </w:rPr>
-        <w:t xml:space="preserve">Zum Stoppen reicht ein </w:t>
-      </w:r>
-      <w:r>
-        <w:rPr>
-          <w:i/>
-          <w:iCs/>
-          <w:lang w:val="de-DE"/>
-        </w:rPr>
-        <w:t>„</w:t>
-      </w:r>
-      <w:proofErr w:type="spellStart"/>
-      <w:r>
-        <w:rPr>
-          <w:i/>
-          <w:iCs/>
-          <w:lang w:val="de-DE"/>
-        </w:rPr>
-        <w:t>docker-compose</w:t>
-      </w:r>
-      <w:proofErr w:type="spellEnd"/>
-      <w:r>
-        <w:rPr>
-          <w:i/>
-          <w:iCs/>
-          <w:lang w:val="de-DE"/>
-        </w:rPr>
-        <w:t xml:space="preserve"> down”</w:t>
+        <w:t>docker-compose down”</w:t>
       </w:r>
       <w:r>
         <w:rPr>

</xml_diff>

<commit_message>
Final changes in Doc and Readme
</commit_message>
<xml_diff>
--- a/Dokumentation.docx
+++ b/Dokumentation.docx
@@ -54,12 +54,10 @@
             <w:tabs>
               <w:tab w:val="right" w:leader="dot" w:pos="9010"/>
             </w:tabs>
-            <w:jc w:val="both"/>
             <w:rPr>
               <w:rFonts w:eastAsiaTheme="minorEastAsia"/>
               <w:noProof/>
-              <w:sz w:val="22"/>
-              <w:szCs w:val="22"/>
+              <w:lang w:val="en-DE" w:eastAsia="en-GB"/>
             </w:rPr>
           </w:pPr>
           <w:r>
@@ -71,7 +69,7 @@
           <w:r>
             <w:fldChar w:fldCharType="separate"/>
           </w:r>
-          <w:hyperlink w:anchor="_Toc88747144" w:history="1">
+          <w:hyperlink w:anchor="_Toc88808256" w:history="1">
             <w:r>
               <w:rPr>
                 <w:rStyle w:val="Hyperlink"/>
@@ -99,7 +97,7 @@
                 <w:noProof/>
                 <w:webHidden/>
               </w:rPr>
-              <w:instrText xml:space="preserve"> PAGEREF _Toc88747144 \h </w:instrText>
+              <w:instrText xml:space="preserve"> PAGEREF _Toc88808256 \h </w:instrText>
             </w:r>
             <w:r>
               <w:rPr>
@@ -136,15 +134,13 @@
             <w:tabs>
               <w:tab w:val="right" w:leader="dot" w:pos="9010"/>
             </w:tabs>
-            <w:jc w:val="both"/>
             <w:rPr>
               <w:rFonts w:eastAsiaTheme="minorEastAsia"/>
               <w:noProof/>
-              <w:sz w:val="22"/>
-              <w:szCs w:val="22"/>
+              <w:lang w:val="en-DE" w:eastAsia="en-GB"/>
             </w:rPr>
           </w:pPr>
-          <w:hyperlink w:anchor="_Toc88747145" w:history="1">
+          <w:hyperlink w:anchor="_Toc88808257" w:history="1">
             <w:r>
               <w:rPr>
                 <w:rStyle w:val="Hyperlink"/>
@@ -172,7 +168,7 @@
                 <w:noProof/>
                 <w:webHidden/>
               </w:rPr>
-              <w:instrText xml:space="preserve"> PAGEREF _Toc88747145 \h </w:instrText>
+              <w:instrText xml:space="preserve"> PAGEREF _Toc88808257 \h </w:instrText>
             </w:r>
             <w:r>
               <w:rPr>
@@ -209,15 +205,13 @@
             <w:tabs>
               <w:tab w:val="right" w:leader="dot" w:pos="9010"/>
             </w:tabs>
-            <w:jc w:val="both"/>
             <w:rPr>
               <w:rFonts w:eastAsiaTheme="minorEastAsia"/>
               <w:noProof/>
-              <w:sz w:val="22"/>
-              <w:szCs w:val="22"/>
+              <w:lang w:val="en-DE" w:eastAsia="en-GB"/>
             </w:rPr>
           </w:pPr>
-          <w:hyperlink w:anchor="_Toc88747146" w:history="1">
+          <w:hyperlink w:anchor="_Toc88808258" w:history="1">
             <w:r>
               <w:rPr>
                 <w:rStyle w:val="Hyperlink"/>
@@ -245,7 +239,7 @@
                 <w:noProof/>
                 <w:webHidden/>
               </w:rPr>
-              <w:instrText xml:space="preserve"> PAGEREF _Toc88747146 \h </w:instrText>
+              <w:instrText xml:space="preserve"> PAGEREF _Toc88808258 \h </w:instrText>
             </w:r>
             <w:r>
               <w:rPr>
@@ -265,7 +259,7 @@
                 <w:noProof/>
                 <w:webHidden/>
               </w:rPr>
-              <w:t>1</w:t>
+              <w:t>2</w:t>
             </w:r>
             <w:r>
               <w:rPr>
@@ -282,15 +276,13 @@
             <w:tabs>
               <w:tab w:val="right" w:leader="dot" w:pos="9010"/>
             </w:tabs>
-            <w:jc w:val="both"/>
             <w:rPr>
               <w:rFonts w:eastAsiaTheme="minorEastAsia"/>
               <w:noProof/>
-              <w:sz w:val="22"/>
-              <w:szCs w:val="22"/>
+              <w:lang w:val="en-DE" w:eastAsia="en-GB"/>
             </w:rPr>
           </w:pPr>
-          <w:hyperlink w:anchor="_Toc88747147" w:history="1">
+          <w:hyperlink w:anchor="_Toc88808259" w:history="1">
             <w:r>
               <w:rPr>
                 <w:rStyle w:val="Hyperlink"/>
@@ -318,7 +310,7 @@
                 <w:noProof/>
                 <w:webHidden/>
               </w:rPr>
-              <w:instrText xml:space="preserve"> PAGEREF _Toc88747147 \h </w:instrText>
+              <w:instrText xml:space="preserve"> PAGEREF _Toc88808259 \h </w:instrText>
             </w:r>
             <w:r>
               <w:rPr>
@@ -355,15 +347,13 @@
             <w:tabs>
               <w:tab w:val="right" w:leader="dot" w:pos="9010"/>
             </w:tabs>
-            <w:jc w:val="both"/>
             <w:rPr>
               <w:rFonts w:eastAsiaTheme="minorEastAsia"/>
               <w:noProof/>
-              <w:sz w:val="22"/>
-              <w:szCs w:val="22"/>
+              <w:lang w:val="en-DE" w:eastAsia="en-GB"/>
             </w:rPr>
           </w:pPr>
-          <w:hyperlink w:anchor="_Toc88747148" w:history="1">
+          <w:hyperlink w:anchor="_Toc88808260" w:history="1">
             <w:r>
               <w:rPr>
                 <w:rStyle w:val="Hyperlink"/>
@@ -391,7 +381,7 @@
                 <w:noProof/>
                 <w:webHidden/>
               </w:rPr>
-              <w:instrText xml:space="preserve"> PAGEREF _Toc88747148 \h </w:instrText>
+              <w:instrText xml:space="preserve"> PAGEREF _Toc88808260 \h </w:instrText>
             </w:r>
             <w:r>
               <w:rPr>
@@ -411,7 +401,7 @@
                 <w:noProof/>
                 <w:webHidden/>
               </w:rPr>
-              <w:t>2</w:t>
+              <w:t>3</w:t>
             </w:r>
             <w:r>
               <w:rPr>
@@ -428,15 +418,13 @@
             <w:tabs>
               <w:tab w:val="right" w:leader="dot" w:pos="9010"/>
             </w:tabs>
-            <w:jc w:val="both"/>
             <w:rPr>
               <w:rFonts w:eastAsiaTheme="minorEastAsia"/>
               <w:noProof/>
-              <w:sz w:val="22"/>
-              <w:szCs w:val="22"/>
+              <w:lang w:val="en-DE" w:eastAsia="en-GB"/>
             </w:rPr>
           </w:pPr>
-          <w:hyperlink w:anchor="_Toc88747149" w:history="1">
+          <w:hyperlink w:anchor="_Toc88808261" w:history="1">
             <w:r>
               <w:rPr>
                 <w:rStyle w:val="Hyperlink"/>
@@ -464,7 +452,7 @@
                 <w:noProof/>
                 <w:webHidden/>
               </w:rPr>
-              <w:instrText xml:space="preserve"> PAGEREF _Toc88747149 \h </w:instrText>
+              <w:instrText xml:space="preserve"> PAGEREF _Toc88808261 \h </w:instrText>
             </w:r>
             <w:r>
               <w:rPr>
@@ -484,7 +472,709 @@
                 <w:noProof/>
                 <w:webHidden/>
               </w:rPr>
-              <w:t>2</w:t>
+              <w:t>3</w:t>
+            </w:r>
+            <w:r>
+              <w:rPr>
+                <w:noProof/>
+                <w:webHidden/>
+              </w:rPr>
+              <w:fldChar w:fldCharType="end"/>
+            </w:r>
+          </w:hyperlink>
+        </w:p>
+        <w:p>
+          <w:pPr>
+            <w:pStyle w:val="TOC2"/>
+            <w:tabs>
+              <w:tab w:val="right" w:leader="dot" w:pos="9010"/>
+            </w:tabs>
+            <w:rPr>
+              <w:rFonts w:eastAsiaTheme="minorEastAsia"/>
+              <w:noProof/>
+              <w:lang w:val="en-DE" w:eastAsia="en-GB"/>
+            </w:rPr>
+          </w:pPr>
+          <w:hyperlink w:anchor="_Toc88808262" w:history="1">
+            <w:r>
+              <w:rPr>
+                <w:rStyle w:val="Hyperlink"/>
+                <w:noProof/>
+                <w:lang w:val="de-DE"/>
+              </w:rPr>
+              <w:t>Erklärung der einzelnen Schritte</w:t>
+            </w:r>
+            <w:r>
+              <w:rPr>
+                <w:noProof/>
+                <w:webHidden/>
+              </w:rPr>
+              <w:tab/>
+            </w:r>
+            <w:r>
+              <w:rPr>
+                <w:noProof/>
+                <w:webHidden/>
+              </w:rPr>
+              <w:fldChar w:fldCharType="begin"/>
+            </w:r>
+            <w:r>
+              <w:rPr>
+                <w:noProof/>
+                <w:webHidden/>
+              </w:rPr>
+              <w:instrText xml:space="preserve"> PAGEREF _Toc88808262 \h </w:instrText>
+            </w:r>
+            <w:r>
+              <w:rPr>
+                <w:noProof/>
+                <w:webHidden/>
+              </w:rPr>
+            </w:r>
+            <w:r>
+              <w:rPr>
+                <w:noProof/>
+                <w:webHidden/>
+              </w:rPr>
+              <w:fldChar w:fldCharType="separate"/>
+            </w:r>
+            <w:r>
+              <w:rPr>
+                <w:noProof/>
+                <w:webHidden/>
+              </w:rPr>
+              <w:t>3</w:t>
+            </w:r>
+            <w:r>
+              <w:rPr>
+                <w:noProof/>
+                <w:webHidden/>
+              </w:rPr>
+              <w:fldChar w:fldCharType="end"/>
+            </w:r>
+          </w:hyperlink>
+        </w:p>
+        <w:p>
+          <w:pPr>
+            <w:pStyle w:val="TOC2"/>
+            <w:tabs>
+              <w:tab w:val="right" w:leader="dot" w:pos="9010"/>
+            </w:tabs>
+            <w:rPr>
+              <w:rFonts w:eastAsiaTheme="minorEastAsia"/>
+              <w:noProof/>
+              <w:lang w:val="en-DE" w:eastAsia="en-GB"/>
+            </w:rPr>
+          </w:pPr>
+          <w:hyperlink w:anchor="_Toc88808263" w:history="1">
+            <w:r>
+              <w:rPr>
+                <w:rStyle w:val="Hyperlink"/>
+                <w:noProof/>
+              </w:rPr>
+              <w:t>Region_List_Generation.ktr</w:t>
+            </w:r>
+            <w:r>
+              <w:rPr>
+                <w:noProof/>
+                <w:webHidden/>
+              </w:rPr>
+              <w:tab/>
+            </w:r>
+            <w:r>
+              <w:rPr>
+                <w:noProof/>
+                <w:webHidden/>
+              </w:rPr>
+              <w:fldChar w:fldCharType="begin"/>
+            </w:r>
+            <w:r>
+              <w:rPr>
+                <w:noProof/>
+                <w:webHidden/>
+              </w:rPr>
+              <w:instrText xml:space="preserve"> PAGEREF _Toc88808263 \h </w:instrText>
+            </w:r>
+            <w:r>
+              <w:rPr>
+                <w:noProof/>
+                <w:webHidden/>
+              </w:rPr>
+            </w:r>
+            <w:r>
+              <w:rPr>
+                <w:noProof/>
+                <w:webHidden/>
+              </w:rPr>
+              <w:fldChar w:fldCharType="separate"/>
+            </w:r>
+            <w:r>
+              <w:rPr>
+                <w:noProof/>
+                <w:webHidden/>
+              </w:rPr>
+              <w:t>3</w:t>
+            </w:r>
+            <w:r>
+              <w:rPr>
+                <w:noProof/>
+                <w:webHidden/>
+              </w:rPr>
+              <w:fldChar w:fldCharType="end"/>
+            </w:r>
+          </w:hyperlink>
+        </w:p>
+        <w:p>
+          <w:pPr>
+            <w:pStyle w:val="TOC2"/>
+            <w:tabs>
+              <w:tab w:val="right" w:leader="dot" w:pos="9010"/>
+            </w:tabs>
+            <w:rPr>
+              <w:rFonts w:eastAsiaTheme="minorEastAsia"/>
+              <w:noProof/>
+              <w:lang w:val="en-DE" w:eastAsia="en-GB"/>
+            </w:rPr>
+          </w:pPr>
+          <w:hyperlink w:anchor="_Toc88808264" w:history="1">
+            <w:r>
+              <w:rPr>
+                <w:rStyle w:val="Hyperlink"/>
+                <w:noProof/>
+              </w:rPr>
+              <w:t>Download_Addresses.kjb</w:t>
+            </w:r>
+            <w:r>
+              <w:rPr>
+                <w:noProof/>
+                <w:webHidden/>
+              </w:rPr>
+              <w:tab/>
+            </w:r>
+            <w:r>
+              <w:rPr>
+                <w:noProof/>
+                <w:webHidden/>
+              </w:rPr>
+              <w:fldChar w:fldCharType="begin"/>
+            </w:r>
+            <w:r>
+              <w:rPr>
+                <w:noProof/>
+                <w:webHidden/>
+              </w:rPr>
+              <w:instrText xml:space="preserve"> PAGEREF _Toc88808264 \h </w:instrText>
+            </w:r>
+            <w:r>
+              <w:rPr>
+                <w:noProof/>
+                <w:webHidden/>
+              </w:rPr>
+            </w:r>
+            <w:r>
+              <w:rPr>
+                <w:noProof/>
+                <w:webHidden/>
+              </w:rPr>
+              <w:fldChar w:fldCharType="separate"/>
+            </w:r>
+            <w:r>
+              <w:rPr>
+                <w:noProof/>
+                <w:webHidden/>
+              </w:rPr>
+              <w:t>3</w:t>
+            </w:r>
+            <w:r>
+              <w:rPr>
+                <w:noProof/>
+                <w:webHidden/>
+              </w:rPr>
+              <w:fldChar w:fldCharType="end"/>
+            </w:r>
+          </w:hyperlink>
+        </w:p>
+        <w:p>
+          <w:pPr>
+            <w:pStyle w:val="TOC2"/>
+            <w:tabs>
+              <w:tab w:val="right" w:leader="dot" w:pos="9010"/>
+            </w:tabs>
+            <w:rPr>
+              <w:rFonts w:eastAsiaTheme="minorEastAsia"/>
+              <w:noProof/>
+              <w:lang w:val="en-DE" w:eastAsia="en-GB"/>
+            </w:rPr>
+          </w:pPr>
+          <w:hyperlink w:anchor="_Toc88808265" w:history="1">
+            <w:r>
+              <w:rPr>
+                <w:rStyle w:val="Hyperlink"/>
+                <w:noProof/>
+              </w:rPr>
+              <w:t>Read_Subfolder_Names.ktr</w:t>
+            </w:r>
+            <w:r>
+              <w:rPr>
+                <w:noProof/>
+                <w:webHidden/>
+              </w:rPr>
+              <w:tab/>
+            </w:r>
+            <w:r>
+              <w:rPr>
+                <w:noProof/>
+                <w:webHidden/>
+              </w:rPr>
+              <w:fldChar w:fldCharType="begin"/>
+            </w:r>
+            <w:r>
+              <w:rPr>
+                <w:noProof/>
+                <w:webHidden/>
+              </w:rPr>
+              <w:instrText xml:space="preserve"> PAGEREF _Toc88808265 \h </w:instrText>
+            </w:r>
+            <w:r>
+              <w:rPr>
+                <w:noProof/>
+                <w:webHidden/>
+              </w:rPr>
+            </w:r>
+            <w:r>
+              <w:rPr>
+                <w:noProof/>
+                <w:webHidden/>
+              </w:rPr>
+              <w:fldChar w:fldCharType="separate"/>
+            </w:r>
+            <w:r>
+              <w:rPr>
+                <w:noProof/>
+                <w:webHidden/>
+              </w:rPr>
+              <w:t>4</w:t>
+            </w:r>
+            <w:r>
+              <w:rPr>
+                <w:noProof/>
+                <w:webHidden/>
+              </w:rPr>
+              <w:fldChar w:fldCharType="end"/>
+            </w:r>
+          </w:hyperlink>
+        </w:p>
+        <w:p>
+          <w:pPr>
+            <w:pStyle w:val="TOC2"/>
+            <w:tabs>
+              <w:tab w:val="right" w:leader="dot" w:pos="9010"/>
+            </w:tabs>
+            <w:rPr>
+              <w:rFonts w:eastAsiaTheme="minorEastAsia"/>
+              <w:noProof/>
+              <w:lang w:val="en-DE" w:eastAsia="en-GB"/>
+            </w:rPr>
+          </w:pPr>
+          <w:hyperlink w:anchor="_Toc88808266" w:history="1">
+            <w:r>
+              <w:rPr>
+                <w:rStyle w:val="Hyperlink"/>
+                <w:noProof/>
+              </w:rPr>
+              <w:t>Import_Hadoop.kjb</w:t>
+            </w:r>
+            <w:r>
+              <w:rPr>
+                <w:noProof/>
+                <w:webHidden/>
+              </w:rPr>
+              <w:tab/>
+            </w:r>
+            <w:r>
+              <w:rPr>
+                <w:noProof/>
+                <w:webHidden/>
+              </w:rPr>
+              <w:fldChar w:fldCharType="begin"/>
+            </w:r>
+            <w:r>
+              <w:rPr>
+                <w:noProof/>
+                <w:webHidden/>
+              </w:rPr>
+              <w:instrText xml:space="preserve"> PAGEREF _Toc88808266 \h </w:instrText>
+            </w:r>
+            <w:r>
+              <w:rPr>
+                <w:noProof/>
+                <w:webHidden/>
+              </w:rPr>
+            </w:r>
+            <w:r>
+              <w:rPr>
+                <w:noProof/>
+                <w:webHidden/>
+              </w:rPr>
+              <w:fldChar w:fldCharType="separate"/>
+            </w:r>
+            <w:r>
+              <w:rPr>
+                <w:noProof/>
+                <w:webHidden/>
+              </w:rPr>
+              <w:t>4</w:t>
+            </w:r>
+            <w:r>
+              <w:rPr>
+                <w:noProof/>
+                <w:webHidden/>
+              </w:rPr>
+              <w:fldChar w:fldCharType="end"/>
+            </w:r>
+          </w:hyperlink>
+        </w:p>
+        <w:p>
+          <w:pPr>
+            <w:pStyle w:val="TOC2"/>
+            <w:tabs>
+              <w:tab w:val="right" w:leader="dot" w:pos="9010"/>
+            </w:tabs>
+            <w:rPr>
+              <w:rFonts w:eastAsiaTheme="minorEastAsia"/>
+              <w:noProof/>
+              <w:lang w:val="en-DE" w:eastAsia="en-GB"/>
+            </w:rPr>
+          </w:pPr>
+          <w:hyperlink w:anchor="_Toc88808267" w:history="1">
+            <w:r>
+              <w:rPr>
+                <w:rStyle w:val="Hyperlink"/>
+                <w:noProof/>
+              </w:rPr>
+              <w:t>Create_Hive_Tables.kjb</w:t>
+            </w:r>
+            <w:r>
+              <w:rPr>
+                <w:noProof/>
+                <w:webHidden/>
+              </w:rPr>
+              <w:tab/>
+            </w:r>
+            <w:r>
+              <w:rPr>
+                <w:noProof/>
+                <w:webHidden/>
+              </w:rPr>
+              <w:fldChar w:fldCharType="begin"/>
+            </w:r>
+            <w:r>
+              <w:rPr>
+                <w:noProof/>
+                <w:webHidden/>
+              </w:rPr>
+              <w:instrText xml:space="preserve"> PAGEREF _Toc88808267 \h </w:instrText>
+            </w:r>
+            <w:r>
+              <w:rPr>
+                <w:noProof/>
+                <w:webHidden/>
+              </w:rPr>
+            </w:r>
+            <w:r>
+              <w:rPr>
+                <w:noProof/>
+                <w:webHidden/>
+              </w:rPr>
+              <w:fldChar w:fldCharType="separate"/>
+            </w:r>
+            <w:r>
+              <w:rPr>
+                <w:noProof/>
+                <w:webHidden/>
+              </w:rPr>
+              <w:t>4</w:t>
+            </w:r>
+            <w:r>
+              <w:rPr>
+                <w:noProof/>
+                <w:webHidden/>
+              </w:rPr>
+              <w:fldChar w:fldCharType="end"/>
+            </w:r>
+          </w:hyperlink>
+        </w:p>
+        <w:p>
+          <w:pPr>
+            <w:pStyle w:val="TOC2"/>
+            <w:tabs>
+              <w:tab w:val="right" w:leader="dot" w:pos="9010"/>
+            </w:tabs>
+            <w:rPr>
+              <w:rFonts w:eastAsiaTheme="minorEastAsia"/>
+              <w:noProof/>
+              <w:lang w:val="en-DE" w:eastAsia="en-GB"/>
+            </w:rPr>
+          </w:pPr>
+          <w:hyperlink w:anchor="_Toc88808268" w:history="1">
+            <w:r>
+              <w:rPr>
+                <w:rStyle w:val="Hyperlink"/>
+                <w:noProof/>
+              </w:rPr>
+              <w:t>Add_Hive_Partitions.kjb</w:t>
+            </w:r>
+            <w:r>
+              <w:rPr>
+                <w:noProof/>
+                <w:webHidden/>
+              </w:rPr>
+              <w:tab/>
+            </w:r>
+            <w:r>
+              <w:rPr>
+                <w:noProof/>
+                <w:webHidden/>
+              </w:rPr>
+              <w:fldChar w:fldCharType="begin"/>
+            </w:r>
+            <w:r>
+              <w:rPr>
+                <w:noProof/>
+                <w:webHidden/>
+              </w:rPr>
+              <w:instrText xml:space="preserve"> PAGEREF _Toc88808268 \h </w:instrText>
+            </w:r>
+            <w:r>
+              <w:rPr>
+                <w:noProof/>
+                <w:webHidden/>
+              </w:rPr>
+            </w:r>
+            <w:r>
+              <w:rPr>
+                <w:noProof/>
+                <w:webHidden/>
+              </w:rPr>
+              <w:fldChar w:fldCharType="separate"/>
+            </w:r>
+            <w:r>
+              <w:rPr>
+                <w:noProof/>
+                <w:webHidden/>
+              </w:rPr>
+              <w:t>5</w:t>
+            </w:r>
+            <w:r>
+              <w:rPr>
+                <w:noProof/>
+                <w:webHidden/>
+              </w:rPr>
+              <w:fldChar w:fldCharType="end"/>
+            </w:r>
+          </w:hyperlink>
+        </w:p>
+        <w:p>
+          <w:pPr>
+            <w:pStyle w:val="TOC2"/>
+            <w:tabs>
+              <w:tab w:val="right" w:leader="dot" w:pos="9010"/>
+            </w:tabs>
+            <w:rPr>
+              <w:rFonts w:eastAsiaTheme="minorEastAsia"/>
+              <w:noProof/>
+              <w:lang w:val="en-DE" w:eastAsia="en-GB"/>
+            </w:rPr>
+          </w:pPr>
+          <w:hyperlink w:anchor="_Toc88808269" w:history="1">
+            <w:r>
+              <w:rPr>
+                <w:rStyle w:val="Hyperlink"/>
+                <w:noProof/>
+              </w:rPr>
+              <w:t>Create_Final_Hive_Table.kjb</w:t>
+            </w:r>
+            <w:r>
+              <w:rPr>
+                <w:noProof/>
+                <w:webHidden/>
+              </w:rPr>
+              <w:tab/>
+            </w:r>
+            <w:r>
+              <w:rPr>
+                <w:noProof/>
+                <w:webHidden/>
+              </w:rPr>
+              <w:fldChar w:fldCharType="begin"/>
+            </w:r>
+            <w:r>
+              <w:rPr>
+                <w:noProof/>
+                <w:webHidden/>
+              </w:rPr>
+              <w:instrText xml:space="preserve"> PAGEREF _Toc88808269 \h </w:instrText>
+            </w:r>
+            <w:r>
+              <w:rPr>
+                <w:noProof/>
+                <w:webHidden/>
+              </w:rPr>
+            </w:r>
+            <w:r>
+              <w:rPr>
+                <w:noProof/>
+                <w:webHidden/>
+              </w:rPr>
+              <w:fldChar w:fldCharType="separate"/>
+            </w:r>
+            <w:r>
+              <w:rPr>
+                <w:noProof/>
+                <w:webHidden/>
+              </w:rPr>
+              <w:t>5</w:t>
+            </w:r>
+            <w:r>
+              <w:rPr>
+                <w:noProof/>
+                <w:webHidden/>
+              </w:rPr>
+              <w:fldChar w:fldCharType="end"/>
+            </w:r>
+          </w:hyperlink>
+        </w:p>
+        <w:p>
+          <w:pPr>
+            <w:pStyle w:val="TOC2"/>
+            <w:tabs>
+              <w:tab w:val="right" w:leader="dot" w:pos="9010"/>
+            </w:tabs>
+            <w:rPr>
+              <w:rFonts w:eastAsiaTheme="minorEastAsia"/>
+              <w:noProof/>
+              <w:lang w:val="en-DE" w:eastAsia="en-GB"/>
+            </w:rPr>
+          </w:pPr>
+          <w:hyperlink w:anchor="_Toc88808270" w:history="1">
+            <w:r>
+              <w:rPr>
+                <w:rStyle w:val="Hyperlink"/>
+                <w:noProof/>
+              </w:rPr>
+              <w:t>Move_Files_From_Hive_To_RBMDS.ktr</w:t>
+            </w:r>
+            <w:r>
+              <w:rPr>
+                <w:noProof/>
+                <w:webHidden/>
+              </w:rPr>
+              <w:tab/>
+            </w:r>
+            <w:r>
+              <w:rPr>
+                <w:noProof/>
+                <w:webHidden/>
+              </w:rPr>
+              <w:fldChar w:fldCharType="begin"/>
+            </w:r>
+            <w:r>
+              <w:rPr>
+                <w:noProof/>
+                <w:webHidden/>
+              </w:rPr>
+              <w:instrText xml:space="preserve"> PAGEREF _Toc88808270 \h </w:instrText>
+            </w:r>
+            <w:r>
+              <w:rPr>
+                <w:noProof/>
+                <w:webHidden/>
+              </w:rPr>
+            </w:r>
+            <w:r>
+              <w:rPr>
+                <w:noProof/>
+                <w:webHidden/>
+              </w:rPr>
+              <w:fldChar w:fldCharType="separate"/>
+            </w:r>
+            <w:r>
+              <w:rPr>
+                <w:noProof/>
+                <w:webHidden/>
+              </w:rPr>
+              <w:t>5</w:t>
+            </w:r>
+            <w:r>
+              <w:rPr>
+                <w:noProof/>
+                <w:webHidden/>
+              </w:rPr>
+              <w:fldChar w:fldCharType="end"/>
+            </w:r>
+          </w:hyperlink>
+        </w:p>
+        <w:p>
+          <w:pPr>
+            <w:pStyle w:val="TOC2"/>
+            <w:tabs>
+              <w:tab w:val="right" w:leader="dot" w:pos="9010"/>
+            </w:tabs>
+            <w:rPr>
+              <w:rFonts w:eastAsiaTheme="minorEastAsia"/>
+              <w:noProof/>
+              <w:lang w:val="en-DE" w:eastAsia="en-GB"/>
+            </w:rPr>
+          </w:pPr>
+          <w:hyperlink w:anchor="_Toc88808271" w:history="1">
+            <w:r>
+              <w:rPr>
+                <w:rStyle w:val="Hyperlink"/>
+                <w:noProof/>
+                <w:lang w:val="de-DE"/>
+              </w:rPr>
+              <w:t>Cleanup.kjb</w:t>
+            </w:r>
+            <w:r>
+              <w:rPr>
+                <w:noProof/>
+                <w:webHidden/>
+              </w:rPr>
+              <w:tab/>
+            </w:r>
+            <w:r>
+              <w:rPr>
+                <w:noProof/>
+                <w:webHidden/>
+              </w:rPr>
+              <w:fldChar w:fldCharType="begin"/>
+            </w:r>
+            <w:r>
+              <w:rPr>
+                <w:noProof/>
+                <w:webHidden/>
+              </w:rPr>
+              <w:instrText xml:space="preserve"> PAGEREF _Toc88808271 \h </w:instrText>
+            </w:r>
+            <w:r>
+              <w:rPr>
+                <w:noProof/>
+                <w:webHidden/>
+              </w:rPr>
+            </w:r>
+            <w:r>
+              <w:rPr>
+                <w:noProof/>
+                <w:webHidden/>
+              </w:rPr>
+              <w:fldChar w:fldCharType="separate"/>
+            </w:r>
+            <w:r>
+              <w:rPr>
+                <w:noProof/>
+                <w:webHidden/>
+              </w:rPr>
+              <w:t>5</w:t>
             </w:r>
             <w:r>
               <w:rPr>
@@ -501,22 +1191,20 @@
             <w:tabs>
               <w:tab w:val="right" w:leader="dot" w:pos="9010"/>
             </w:tabs>
-            <w:jc w:val="both"/>
             <w:rPr>
               <w:rFonts w:eastAsiaTheme="minorEastAsia"/>
               <w:noProof/>
-              <w:sz w:val="22"/>
-              <w:szCs w:val="22"/>
+              <w:lang w:val="en-DE" w:eastAsia="en-GB"/>
             </w:rPr>
           </w:pPr>
-          <w:hyperlink w:anchor="_Toc88747150" w:history="1">
+          <w:hyperlink w:anchor="_Toc88808272" w:history="1">
             <w:r>
               <w:rPr>
                 <w:rStyle w:val="Hyperlink"/>
                 <w:noProof/>
                 <w:lang w:val="de-DE"/>
               </w:rPr>
-              <w:t>Erklärung der einzelnen Schritte</w:t>
+              <w:t>Datenbank</w:t>
             </w:r>
             <w:r>
               <w:rPr>
@@ -537,7 +1225,7 @@
                 <w:noProof/>
                 <w:webHidden/>
               </w:rPr>
-              <w:instrText xml:space="preserve"> PAGEREF _Toc88747150 \h </w:instrText>
+              <w:instrText xml:space="preserve"> PAGEREF _Toc88808272 \h </w:instrText>
             </w:r>
             <w:r>
               <w:rPr>
@@ -557,7 +1245,7 @@
                 <w:noProof/>
                 <w:webHidden/>
               </w:rPr>
-              <w:t>3</w:t>
+              <w:t>6</w:t>
             </w:r>
             <w:r>
               <w:rPr>
@@ -570,25 +1258,24 @@
         </w:p>
         <w:p>
           <w:pPr>
-            <w:pStyle w:val="TOC2"/>
+            <w:pStyle w:val="TOC1"/>
             <w:tabs>
               <w:tab w:val="right" w:leader="dot" w:pos="9010"/>
             </w:tabs>
-            <w:jc w:val="both"/>
             <w:rPr>
               <w:rFonts w:eastAsiaTheme="minorEastAsia"/>
               <w:noProof/>
-              <w:sz w:val="22"/>
-              <w:szCs w:val="22"/>
+              <w:lang w:val="en-DE" w:eastAsia="en-GB"/>
             </w:rPr>
           </w:pPr>
-          <w:hyperlink w:anchor="_Toc88747151" w:history="1">
+          <w:hyperlink w:anchor="_Toc88808273" w:history="1">
             <w:r>
               <w:rPr>
                 <w:rStyle w:val="Hyperlink"/>
                 <w:noProof/>
-              </w:rPr>
-              <w:t>Region_List_Generation.ktr</w:t>
+                <w:lang w:val="de-DE"/>
+              </w:rPr>
+              <w:t>Frontend</w:t>
             </w:r>
             <w:r>
               <w:rPr>
@@ -609,7 +1296,7 @@
                 <w:noProof/>
                 <w:webHidden/>
               </w:rPr>
-              <w:instrText xml:space="preserve"> PAGEREF _Toc88747151 \h </w:instrText>
+              <w:instrText xml:space="preserve"> PAGEREF _Toc88808273 \h </w:instrText>
             </w:r>
             <w:r>
               <w:rPr>
@@ -629,7 +1316,7 @@
                 <w:noProof/>
                 <w:webHidden/>
               </w:rPr>
-              <w:t>3</w:t>
+              <w:t>6</w:t>
             </w:r>
             <w:r>
               <w:rPr>
@@ -642,25 +1329,24 @@
         </w:p>
         <w:p>
           <w:pPr>
-            <w:pStyle w:val="TOC2"/>
+            <w:pStyle w:val="TOC1"/>
             <w:tabs>
               <w:tab w:val="right" w:leader="dot" w:pos="9010"/>
             </w:tabs>
-            <w:jc w:val="both"/>
             <w:rPr>
               <w:rFonts w:eastAsiaTheme="minorEastAsia"/>
               <w:noProof/>
-              <w:sz w:val="22"/>
-              <w:szCs w:val="22"/>
+              <w:lang w:val="en-DE" w:eastAsia="en-GB"/>
             </w:rPr>
           </w:pPr>
-          <w:hyperlink w:anchor="_Toc88747152" w:history="1">
+          <w:hyperlink w:anchor="_Toc88808274" w:history="1">
             <w:r>
               <w:rPr>
                 <w:rStyle w:val="Hyperlink"/>
                 <w:noProof/>
-              </w:rPr>
-              <w:t>Download_Addresses.kjb</w:t>
+                <w:lang w:val="de-DE"/>
+              </w:rPr>
+              <w:t>Backend</w:t>
             </w:r>
             <w:r>
               <w:rPr>
@@ -681,7 +1367,7 @@
                 <w:noProof/>
                 <w:webHidden/>
               </w:rPr>
-              <w:instrText xml:space="preserve"> PAGEREF _Toc88747152 \h </w:instrText>
+              <w:instrText xml:space="preserve"> PAGEREF _Toc88808274 \h </w:instrText>
             </w:r>
             <w:r>
               <w:rPr>
@@ -701,72 +1387,7 @@
                 <w:noProof/>
                 <w:webHidden/>
               </w:rPr>
-              <w:t>3</w:t>
-            </w:r>
-            <w:r>
-              <w:rPr>
-                <w:noProof/>
-                <w:webHidden/>
-              </w:rPr>
-              <w:fldChar w:fldCharType="end"/>
-            </w:r>
-          </w:hyperlink>
-        </w:p>
-        <w:p>
-          <w:pPr>
-            <w:pStyle w:val="TOC2"/>
-            <w:tabs>
-              <w:tab w:val="right" w:leader="dot" w:pos="9010"/>
-            </w:tabs>
-            <w:jc w:val="both"/>
-            <w:rPr>
-              <w:rFonts w:eastAsiaTheme="minorEastAsia"/>
-              <w:noProof/>
-              <w:sz w:val="22"/>
-              <w:szCs w:val="22"/>
-            </w:rPr>
-          </w:pPr>
-          <w:hyperlink w:anchor="_Toc88747153" w:history="1">
-            <w:r>
-              <w:rPr>
-                <w:noProof/>
-                <w:webHidden/>
-              </w:rPr>
-              <w:tab/>
-            </w:r>
-            <w:r>
-              <w:rPr>
-                <w:noProof/>
-                <w:webHidden/>
-              </w:rPr>
-              <w:fldChar w:fldCharType="begin"/>
-            </w:r>
-            <w:r>
-              <w:rPr>
-                <w:noProof/>
-                <w:webHidden/>
-              </w:rPr>
-              <w:instrText xml:space="preserve"> PAGEREF _Toc88747153 \h </w:instrText>
-            </w:r>
-            <w:r>
-              <w:rPr>
-                <w:noProof/>
-                <w:webHidden/>
-              </w:rPr>
-            </w:r>
-            <w:r>
-              <w:rPr>
-                <w:noProof/>
-                <w:webHidden/>
-              </w:rPr>
-              <w:fldChar w:fldCharType="separate"/>
-            </w:r>
-            <w:r>
-              <w:rPr>
-                <w:noProof/>
-                <w:webHidden/>
-              </w:rPr>
-              <w:t>3</w:t>
+              <w:t>6</w:t>
             </w:r>
             <w:r>
               <w:rPr>
@@ -800,7 +1421,7 @@
           <w:lang w:val="de-DE"/>
         </w:rPr>
       </w:pPr>
-      <w:bookmarkStart w:id="0" w:name="_Toc88747144"/>
+      <w:bookmarkStart w:id="0" w:name="_Toc88808256"/>
       <w:r>
         <w:rPr>
           <w:lang w:val="de-DE"/>
@@ -850,7 +1471,13 @@
         <w:rPr>
           <w:lang w:val="de-DE"/>
         </w:rPr>
-        <w:t>vollständig hab laufen lassen. Bei Fragen bezüglich Fehlern</w:t>
+        <w:t xml:space="preserve">vollständig hab laufen lassen. Bei Fragen </w:t>
+      </w:r>
+      <w:r>
+        <w:rPr>
+          <w:lang w:val="de-DE"/>
+        </w:rPr>
+        <w:t>bezüglich Fehler</w:t>
       </w:r>
       <w:r>
         <w:rPr>
@@ -875,6 +1502,12 @@
           <w:lang w:val="de-DE"/>
         </w:rPr>
         <w:t>hnen jederzeit zur Verfügung.</w:t>
+      </w:r>
+      <w:r>
+        <w:rPr>
+          <w:lang w:val="de-DE"/>
+        </w:rPr>
+        <w:t xml:space="preserve"> Dazu gilt zu sagen, dass ich es nicht geschafft habe den Workflow erfolgreich auf der Google Cloud auszuführen. Die dort auftretenden Probleme, sind fehlende Berechtigungen des Pentaho Benutzers im Pentaho Container.</w:t>
       </w:r>
     </w:p>
     <w:p>
@@ -893,7 +1526,7 @@
           <w:lang w:val="de-DE"/>
         </w:rPr>
       </w:pPr>
-      <w:bookmarkStart w:id="1" w:name="_Toc88747145"/>
+      <w:bookmarkStart w:id="1" w:name="_Toc88808257"/>
       <w:r>
         <w:rPr>
           <w:lang w:val="de-DE"/>
@@ -948,7 +1581,7 @@
           <w:lang w:val="de-DE"/>
         </w:rPr>
       </w:pPr>
-      <w:bookmarkStart w:id="2" w:name="_Toc88747146"/>
+      <w:bookmarkStart w:id="2" w:name="_Toc88808258"/>
       <w:r>
         <w:rPr>
           <w:lang w:val="de-DE"/>
@@ -1014,32 +1647,15 @@
         </w:rPr>
         <w:t xml:space="preserve">, hierfür siehe </w:t>
       </w:r>
-      <w:r>
-        <w:fldChar w:fldCharType="begin"/>
-      </w:r>
-      <w:r>
-        <w:rPr>
-          <w:lang w:val="de-DE"/>
-        </w:rPr>
-        <w:instrText xml:space="preserve"> HYPERLINK "https://docs.docker.com/compose/install/" </w:instrText>
-      </w:r>
-      <w:r>
-        <w:fldChar w:fldCharType="separate"/>
-      </w:r>
-      <w:r>
-        <w:rPr>
-          <w:rStyle w:val="Hyperlink"/>
-          <w:lang w:val="de-DE"/>
-        </w:rPr>
-        <w:t>https://docs.docker.com/compose/install/</w:t>
-      </w:r>
-      <w:r>
-        <w:rPr>
-          <w:rStyle w:val="Hyperlink"/>
-          <w:lang w:val="de-DE"/>
-        </w:rPr>
-        <w:fldChar w:fldCharType="end"/>
-      </w:r>
+      <w:hyperlink r:id="rId6" w:history="1">
+        <w:r>
+          <w:rPr>
+            <w:rStyle w:val="Hyperlink"/>
+            <w:lang w:val="de-DE"/>
+          </w:rPr>
+          <w:t>https://docs.docker.com/compose/install/</w:t>
+        </w:r>
+      </w:hyperlink>
     </w:p>
     <w:p>
       <w:pPr>
@@ -1236,49 +1852,8 @@
           <w:i/>
           <w:iCs/>
         </w:rPr>
-        <w:t>/home/pentaho/pentaho/data-integration/kitchen.sh -file=/home/</w:t>
-      </w:r>
-      <w:proofErr w:type="spellStart"/>
-      <w:r>
-        <w:rPr>
-          <w:i/>
-          <w:iCs/>
-        </w:rPr>
-        <w:t>pentaho</w:t>
-      </w:r>
-      <w:proofErr w:type="spellEnd"/>
-      <w:r>
-        <w:rPr>
-          <w:i/>
-          <w:iCs/>
-        </w:rPr>
-        <w:t>/</w:t>
-      </w:r>
-      <w:proofErr w:type="spellStart"/>
-      <w:r>
-        <w:rPr>
-          <w:i/>
-          <w:iCs/>
-        </w:rPr>
-        <w:t>custom_pdi_jobs</w:t>
-      </w:r>
-      <w:proofErr w:type="spellEnd"/>
-      <w:r>
-        <w:rPr>
-          <w:i/>
-          <w:iCs/>
-        </w:rPr>
-        <w:t>/</w:t>
-      </w:r>
-      <w:proofErr w:type="spellStart"/>
-      <w:r>
-        <w:rPr>
-          <w:i/>
-          <w:iCs/>
-        </w:rPr>
-        <w:t>Address_Validation.kjb</w:t>
-      </w:r>
-      <w:proofErr w:type="spellEnd"/>
+        <w:t>/home/pentaho/pentaho/data-integration/kitchen.sh -file=/home/pentaho/custom_pdi_jobs/Address_Validation.kjb</w:t>
+      </w:r>
       <w:r>
         <w:rPr>
           <w:i/>
@@ -1320,7 +1895,7 @@
           <w:lang w:val="de-DE"/>
         </w:rPr>
       </w:pPr>
-      <w:bookmarkStart w:id="3" w:name="_Toc88747147"/>
+      <w:bookmarkStart w:id="3" w:name="_Toc88808259"/>
       <w:r>
         <w:rPr>
           <w:lang w:val="de-DE"/>
@@ -1386,7 +1961,7 @@
           <w:lang w:val="de-DE"/>
         </w:rPr>
       </w:pPr>
-      <w:bookmarkStart w:id="4" w:name="_Toc88747148"/>
+      <w:bookmarkStart w:id="4" w:name="_Toc88808260"/>
       <w:r>
         <w:rPr>
           <w:lang w:val="de-DE"/>
@@ -1404,7 +1979,7 @@
           <w:lang w:val="de-DE"/>
         </w:rPr>
       </w:pPr>
-      <w:bookmarkStart w:id="5" w:name="_Toc88747149"/>
+      <w:bookmarkStart w:id="5" w:name="_Toc88808261"/>
       <w:r>
         <w:rPr>
           <w:noProof/>
@@ -1434,7 +2009,7 @@
                     <pic:cNvPicPr/>
                   </pic:nvPicPr>
                   <pic:blipFill>
-                    <a:blip r:embed="rId6">
+                    <a:blip r:embed="rId7">
                       <a:extLst>
                         <a:ext uri="{28A0092B-C50C-407E-A947-70E740481C1C}">
                           <a14:useLocalDpi xmlns:a14="http://schemas.microsoft.com/office/drawing/2010/main" val="0"/>
@@ -1493,7 +2068,7 @@
           <w:lang w:val="de-DE"/>
         </w:rPr>
       </w:pPr>
-      <w:bookmarkStart w:id="6" w:name="_Toc88747150"/>
+      <w:bookmarkStart w:id="6" w:name="_Toc88808262"/>
       <w:r>
         <w:rPr>
           <w:lang w:val="de-DE"/>
@@ -1506,13 +2081,11 @@
       <w:pPr>
         <w:pStyle w:val="Heading2"/>
       </w:pPr>
-      <w:bookmarkStart w:id="7" w:name="_Toc88747151"/>
-      <w:proofErr w:type="spellStart"/>
+      <w:bookmarkStart w:id="7" w:name="_Toc88808263"/>
       <w:r>
         <w:t>Region_List_Generation.ktr</w:t>
       </w:r>
       <w:bookmarkEnd w:id="7"/>
-      <w:proofErr w:type="spellEnd"/>
     </w:p>
     <w:p/>
     <w:p>
@@ -1545,7 +2118,7 @@
                     <pic:cNvPicPr/>
                   </pic:nvPicPr>
                   <pic:blipFill>
-                    <a:blip r:embed="rId7">
+                    <a:blip r:embed="rId8">
                       <a:extLst>
                         <a:ext uri="{28A0092B-C50C-407E-A947-70E740481C1C}">
                           <a14:useLocalDpi xmlns:a14="http://schemas.microsoft.com/office/drawing/2010/main" val="0"/>
@@ -1587,13 +2160,12 @@
     <w:p/>
     <w:p/>
     <w:p/>
-    <w:p>
-      <w:bookmarkStart w:id="8" w:name="_Toc88747152"/>
-    </w:p>
+    <w:p/>
     <w:p>
       <w:pPr>
         <w:pStyle w:val="Heading2"/>
       </w:pPr>
+      <w:bookmarkStart w:id="8" w:name="_Toc88808264"/>
       <w:r>
         <w:rPr>
           <w:noProof/>
@@ -1623,7 +2195,7 @@
                     <pic:cNvPicPr/>
                   </pic:nvPicPr>
                   <pic:blipFill>
-                    <a:blip r:embed="rId8">
+                    <a:blip r:embed="rId9">
                       <a:extLst>
                         <a:ext uri="{28A0092B-C50C-407E-A947-70E740481C1C}">
                           <a14:useLocalDpi xmlns:a14="http://schemas.microsoft.com/office/drawing/2010/main" val="0"/>
@@ -1655,7 +2227,6 @@
           </wp:anchor>
         </w:drawing>
       </w:r>
-      <w:proofErr w:type="spellStart"/>
       <w:r>
         <w:t>Download_A</w:t>
       </w:r>
@@ -1663,7 +2234,6 @@
         <w:t>ddresses.kjb</w:t>
       </w:r>
       <w:bookmarkEnd w:id="8"/>
-      <w:proofErr w:type="spellEnd"/>
     </w:p>
     <w:p/>
     <w:p/>
@@ -1681,6 +2251,7 @@
       <w:pPr>
         <w:pStyle w:val="Heading2"/>
       </w:pPr>
+      <w:bookmarkStart w:id="9" w:name="_Toc88808265"/>
       <w:r>
         <w:rPr>
           <w:noProof/>
@@ -1710,7 +2281,7 @@
                     <pic:cNvPicPr/>
                   </pic:nvPicPr>
                   <pic:blipFill>
-                    <a:blip r:embed="rId9">
+                    <a:blip r:embed="rId10">
                       <a:extLst>
                         <a:ext uri="{28A0092B-C50C-407E-A947-70E740481C1C}">
                           <a14:useLocalDpi xmlns:a14="http://schemas.microsoft.com/office/drawing/2010/main" val="0"/>
@@ -1736,11 +2307,10 @@
           </wp:anchor>
         </w:drawing>
       </w:r>
-      <w:proofErr w:type="spellStart"/>
       <w:r>
         <w:t>Read_Subfolder_Names.ktr</w:t>
       </w:r>
-      <w:proofErr w:type="spellEnd"/>
+      <w:bookmarkEnd w:id="9"/>
     </w:p>
     <w:p/>
     <w:p/>
@@ -1756,6 +2326,7 @@
       <w:pPr>
         <w:pStyle w:val="Heading2"/>
       </w:pPr>
+      <w:bookmarkStart w:id="10" w:name="_Toc88808266"/>
       <w:r>
         <w:rPr>
           <w:noProof/>
@@ -1784,7 +2355,7 @@
                     <pic:cNvPicPr/>
                   </pic:nvPicPr>
                   <pic:blipFill>
-                    <a:blip r:embed="rId10">
+                    <a:blip r:embed="rId11">
                       <a:extLst>
                         <a:ext uri="{28A0092B-C50C-407E-A947-70E740481C1C}">
                           <a14:useLocalDpi xmlns:a14="http://schemas.microsoft.com/office/drawing/2010/main" val="0"/>
@@ -1810,11 +2381,10 @@
           </wp:anchor>
         </w:drawing>
       </w:r>
-      <w:proofErr w:type="spellStart"/>
       <w:r>
         <w:t>Import_Hadoop.kjb</w:t>
       </w:r>
-      <w:proofErr w:type="spellEnd"/>
+      <w:bookmarkEnd w:id="10"/>
     </w:p>
     <w:p/>
     <w:p/>
@@ -1843,6 +2413,7 @@
       <w:pPr>
         <w:pStyle w:val="Heading2"/>
       </w:pPr>
+      <w:bookmarkStart w:id="11" w:name="_Toc88808267"/>
       <w:r>
         <w:rPr>
           <w:noProof/>
@@ -1871,7 +2442,7 @@
                     <pic:cNvPicPr/>
                   </pic:nvPicPr>
                   <pic:blipFill>
-                    <a:blip r:embed="rId11">
+                    <a:blip r:embed="rId12">
                       <a:extLst>
                         <a:ext uri="{28A0092B-C50C-407E-A947-70E740481C1C}">
                           <a14:useLocalDpi xmlns:a14="http://schemas.microsoft.com/office/drawing/2010/main" val="0"/>
@@ -1903,11 +2474,10 @@
           </wp:anchor>
         </w:drawing>
       </w:r>
-      <w:proofErr w:type="spellStart"/>
       <w:r>
         <w:t>Create_Hive_Tables.kjb</w:t>
       </w:r>
-      <w:proofErr w:type="spellEnd"/>
+      <w:bookmarkEnd w:id="11"/>
     </w:p>
     <w:p/>
     <w:p/>
@@ -1924,12 +2494,12 @@
       <w:pPr>
         <w:pStyle w:val="Heading2"/>
       </w:pPr>
-      <w:proofErr w:type="spellStart"/>
+      <w:bookmarkStart w:id="12" w:name="_Toc88808268"/>
       <w:r>
         <w:lastRenderedPageBreak/>
         <w:t>Add_Hive_Partitions.kjb</w:t>
       </w:r>
-      <w:proofErr w:type="spellEnd"/>
+      <w:bookmarkEnd w:id="12"/>
     </w:p>
     <w:p>
       <w:r>
@@ -1960,7 +2530,7 @@
                     <pic:cNvPicPr/>
                   </pic:nvPicPr>
                   <pic:blipFill>
-                    <a:blip r:embed="rId12">
+                    <a:blip r:embed="rId13">
                       <a:extLst>
                         <a:ext uri="{28A0092B-C50C-407E-A947-70E740481C1C}">
                           <a14:useLocalDpi xmlns:a14="http://schemas.microsoft.com/office/drawing/2010/main" val="0"/>
@@ -2008,11 +2578,11 @@
       <w:pPr>
         <w:pStyle w:val="Heading2"/>
       </w:pPr>
-      <w:proofErr w:type="spellStart"/>
+      <w:bookmarkStart w:id="13" w:name="_Toc88808269"/>
       <w:r>
         <w:t>Create_Final_Hive_Table.kjb</w:t>
       </w:r>
-      <w:proofErr w:type="spellEnd"/>
+      <w:bookmarkEnd w:id="13"/>
     </w:p>
     <w:p>
       <w:r>
@@ -2043,7 +2613,7 @@
                     <pic:cNvPicPr/>
                   </pic:nvPicPr>
                   <pic:blipFill>
-                    <a:blip r:embed="rId13">
+                    <a:blip r:embed="rId14">
                       <a:extLst>
                         <a:ext uri="{28A0092B-C50C-407E-A947-70E740481C1C}">
                           <a14:useLocalDpi xmlns:a14="http://schemas.microsoft.com/office/drawing/2010/main" val="0"/>
@@ -2091,6 +2661,7 @@
       <w:pPr>
         <w:pStyle w:val="Heading2"/>
       </w:pPr>
+      <w:bookmarkStart w:id="14" w:name="_Toc88808270"/>
       <w:r>
         <w:rPr>
           <w:noProof/>
@@ -2119,7 +2690,7 @@
                     <pic:cNvPicPr/>
                   </pic:nvPicPr>
                   <pic:blipFill>
-                    <a:blip r:embed="rId14">
+                    <a:blip r:embed="rId15">
                       <a:extLst>
                         <a:ext uri="{28A0092B-C50C-407E-A947-70E740481C1C}">
                           <a14:useLocalDpi xmlns:a14="http://schemas.microsoft.com/office/drawing/2010/main" val="0"/>
@@ -2151,11 +2722,10 @@
           </wp:anchor>
         </w:drawing>
       </w:r>
-      <w:proofErr w:type="spellStart"/>
       <w:r>
         <w:t>Move_Files_From_Hive_To_RBMDS.ktr</w:t>
       </w:r>
-      <w:proofErr w:type="spellEnd"/>
+      <w:bookmarkEnd w:id="14"/>
     </w:p>
     <w:p/>
     <w:p/>
@@ -2173,12 +2743,14 @@
           <w:lang w:val="de-DE"/>
         </w:rPr>
       </w:pPr>
+      <w:bookmarkStart w:id="15" w:name="_Toc88808271"/>
       <w:r>
         <w:rPr>
           <w:lang w:val="de-DE"/>
         </w:rPr>
         <w:t>Cleanup.kjb</w:t>
       </w:r>
+      <w:bookmarkEnd w:id="15"/>
     </w:p>
     <w:p>
       <w:pPr>
@@ -2214,7 +2786,7 @@
                     <pic:cNvPicPr/>
                   </pic:nvPicPr>
                   <pic:blipFill>
-                    <a:blip r:embed="rId15">
+                    <a:blip r:embed="rId16">
                       <a:extLst>
                         <a:ext uri="{28A0092B-C50C-407E-A947-70E740481C1C}">
                           <a14:useLocalDpi xmlns:a14="http://schemas.microsoft.com/office/drawing/2010/main" val="0"/>
@@ -2310,13 +2882,15 @@
           <w:lang w:val="de-DE"/>
         </w:rPr>
       </w:pPr>
+      <w:bookmarkStart w:id="16" w:name="_Toc88808272"/>
       <w:r>
         <w:rPr>
           <w:lang w:val="de-DE"/>
         </w:rPr>
         <w:lastRenderedPageBreak/>
-        <w:t>Testdaten</w:t>
-      </w:r>
+        <w:t>Datenbank</w:t>
+      </w:r>
+      <w:bookmarkEnd w:id="16"/>
     </w:p>
     <w:p>
       <w:pPr>
@@ -2345,22 +2919,12 @@
     </w:p>
     <w:p>
       <w:r>
-        <w:t xml:space="preserve">User: </w:t>
-      </w:r>
-      <w:proofErr w:type="spellStart"/>
-      <w:r>
-        <w:t>postgres</w:t>
-      </w:r>
-      <w:proofErr w:type="spellEnd"/>
-    </w:p>
-    <w:p>
-      <w:proofErr w:type="spellStart"/>
-      <w:r>
-        <w:t>Passwort</w:t>
-      </w:r>
-      <w:proofErr w:type="spellEnd"/>
-      <w:r>
-        <w:t>: example</w:t>
+        <w:t>User: postgres</w:t>
+      </w:r>
+    </w:p>
+    <w:p>
+      <w:r>
+        <w:t>Passwort: example</w:t>
       </w:r>
     </w:p>
     <w:p>
@@ -2939,6 +3503,86 @@
           <w:lang w:val="de-DE"/>
         </w:rPr>
       </w:pPr>
+    </w:p>
+    <w:p>
+      <w:pPr>
+        <w:pStyle w:val="Heading1"/>
+        <w:rPr>
+          <w:lang w:val="de-DE"/>
+        </w:rPr>
+      </w:pPr>
+      <w:bookmarkStart w:id="17" w:name="_Toc88808273"/>
+      <w:r>
+        <w:rPr>
+          <w:lang w:val="de-DE"/>
+        </w:rPr>
+        <w:t>Frontend</w:t>
+      </w:r>
+      <w:bookmarkEnd w:id="17"/>
+    </w:p>
+    <w:p>
+      <w:pPr>
+        <w:rPr>
+          <w:lang w:val="de-DE"/>
+        </w:rPr>
+      </w:pPr>
+      <w:r>
+        <w:rPr>
+          <w:lang w:val="de-DE"/>
+        </w:rPr>
+        <w:t xml:space="preserve">Das Frontend dieses Projektes ist über die Adresse </w:t>
+      </w:r>
+      <w:hyperlink r:id="rId17" w:history="1">
+        <w:r>
+          <w:rPr>
+            <w:rStyle w:val="Hyperlink"/>
+            <w:lang w:val="de-DE"/>
+          </w:rPr>
+          <w:t>http://localhost:8080</w:t>
+        </w:r>
+      </w:hyperlink>
+      <w:r>
+        <w:rPr>
+          <w:lang w:val="de-DE"/>
+        </w:rPr>
+        <w:t xml:space="preserve"> erreichbar.</w:t>
+      </w:r>
+    </w:p>
+    <w:p>
+      <w:pPr>
+        <w:rPr>
+          <w:lang w:val="de-DE"/>
+        </w:rPr>
+      </w:pPr>
+    </w:p>
+    <w:p>
+      <w:pPr>
+        <w:pStyle w:val="Heading1"/>
+        <w:rPr>
+          <w:lang w:val="de-DE"/>
+        </w:rPr>
+      </w:pPr>
+      <w:bookmarkStart w:id="18" w:name="_Toc88808274"/>
+      <w:r>
+        <w:rPr>
+          <w:lang w:val="de-DE"/>
+        </w:rPr>
+        <w:t>Backend</w:t>
+      </w:r>
+      <w:bookmarkEnd w:id="18"/>
+    </w:p>
+    <w:p>
+      <w:pPr>
+        <w:rPr>
+          <w:lang w:val="de-DE"/>
+        </w:rPr>
+      </w:pPr>
+      <w:r>
+        <w:rPr>
+          <w:lang w:val="de-DE"/>
+        </w:rPr>
+        <w:t>Das Backend wir durch ein Node.js-Backend bereitgestellt.</w:t>
+      </w:r>
     </w:p>
     <w:sectPr>
       <w:pgSz w:w="11900" w:h="16840"/>

</xml_diff>